<commit_message>
Done some docu stuff
</commit_message>
<xml_diff>
--- a/MonoGen.docx
+++ b/MonoGen.docx
@@ -8,7 +8,10 @@
         <w:jc w:val="center"/>
       </w:pPr>
       <w:r>
-        <w:t xml:space="preserve">[-NAME-] </w:t>
+        <w:t>MultiGen</w:t>
+      </w:r>
+      <w:r>
+        <w:t xml:space="preserve"> </w:t>
       </w:r>
       <w:r>
         <w:t xml:space="preserve">TG </w:t>
@@ -32,12 +35,28 @@
         <w:pStyle w:val="Heading1"/>
       </w:pPr>
       <w:r>
+        <w:rPr>
+          <w:sz w:val="36"/>
+          <w:szCs w:val="36"/>
+        </w:rPr>
         <w:t>Brief</w:t>
       </w:r>
     </w:p>
     <w:p>
       <w:r>
-        <w:t>The [-NAME-] Terrain Generator is a complex modular world generation system that can be used to generate complex terrain, endlessly and randomly. [-NAME-] TG will be completely customizable within the Unity editor</w:t>
+        <w:t xml:space="preserve">The </w:t>
+      </w:r>
+      <w:r>
+        <w:t xml:space="preserve">MultiGen </w:t>
+      </w:r>
+      <w:r>
+        <w:t xml:space="preserve">Terrain Generator is a complex modular world generation system that can be used to generate complex terrain, endlessly and randomly. </w:t>
+      </w:r>
+      <w:r>
+        <w:t xml:space="preserve">MultiGen </w:t>
+      </w:r>
+      <w:r>
+        <w:t>TG will be completely customizable within the Unity editor</w:t>
       </w:r>
       <w:r>
         <w:t xml:space="preserve">. </w:t>
@@ -46,18 +65,22 @@
         <w:t>This allows for</w:t>
       </w:r>
       <w:r>
-        <w:t xml:space="preserve"> easier development of </w:t>
-      </w:r>
-      <w:proofErr w:type="spellStart"/>
-      <w:r>
-        <w:t>and</w:t>
-      </w:r>
-      <w:proofErr w:type="spellEnd"/>
+        <w:t xml:space="preserve"> easier development of</w:t>
+      </w:r>
+      <w:r>
+        <w:t xml:space="preserve"> more</w:t>
+      </w:r>
       <w:r>
         <w:t xml:space="preserve"> interesting terrain possibilities.</w:t>
       </w:r>
       <w:r>
-        <w:t xml:space="preserve"> Through out this brief I will be using the acronym </w:t>
+        <w:t xml:space="preserve"> </w:t>
+      </w:r>
+      <w:r>
+        <w:t>Throughout</w:t>
+      </w:r>
+      <w:r>
+        <w:t xml:space="preserve"> this brief I will be using the acronym </w:t>
       </w:r>
       <w:r>
         <w:rPr>
@@ -80,24 +103,109 @@
         <w:t>.</w:t>
       </w:r>
     </w:p>
+    <w:p>
+      <w:r>
+        <w:drawing>
+          <wp:inline distT="0" distB="0" distL="0" distR="0" wp14:anchorId="47C58C5C" wp14:editId="1F52F624">
+            <wp:extent cx="5731510" cy="1245235"/>
+            <wp:effectExtent l="0" t="0" r="2540" b="0"/>
+            <wp:docPr id="1" name="Picture 1"/>
+            <wp:cNvGraphicFramePr>
+              <a:graphicFrameLocks xmlns:a="http://schemas.openxmlformats.org/drawingml/2006/main" noChangeAspect="1"/>
+            </wp:cNvGraphicFramePr>
+            <a:graphic xmlns:a="http://schemas.openxmlformats.org/drawingml/2006/main">
+              <a:graphicData uri="http://schemas.openxmlformats.org/drawingml/2006/picture">
+                <pic:pic xmlns:pic="http://schemas.openxmlformats.org/drawingml/2006/picture">
+                  <pic:nvPicPr>
+                    <pic:cNvPr id="1" name=""/>
+                    <pic:cNvPicPr/>
+                  </pic:nvPicPr>
+                  <pic:blipFill>
+                    <a:blip r:embed="rId5"/>
+                    <a:stretch>
+                      <a:fillRect/>
+                    </a:stretch>
+                  </pic:blipFill>
+                  <pic:spPr>
+                    <a:xfrm>
+                      <a:off x="0" y="0"/>
+                      <a:ext cx="5731510" cy="1245235"/>
+                    </a:xfrm>
+                    <a:prstGeom prst="rect">
+                      <a:avLst/>
+                    </a:prstGeom>
+                  </pic:spPr>
+                </pic:pic>
+              </a:graphicData>
+            </a:graphic>
+          </wp:inline>
+        </w:drawing>
+      </w:r>
+    </w:p>
     <w:p/>
     <w:p>
       <w:pPr>
         <w:pStyle w:val="Heading1"/>
       </w:pPr>
       <w:r>
+        <w:rPr>
+          <w:sz w:val="36"/>
+          <w:szCs w:val="36"/>
+        </w:rPr>
         <w:t>Goals</w:t>
       </w:r>
     </w:p>
     <w:p>
       <w:r>
-        <w:t xml:space="preserve">The [-NAME-] TG aims to provide a quick and easy tool for developers to create procedural worlds for their games. The tools provided in [-NAME-] TG should make </w:t>
-      </w:r>
-      <w:r>
-        <w:t xml:space="preserve">world creation a two step process, allowing for quick implementation </w:t>
-      </w:r>
-      <w:r>
-        <w:t xml:space="preserve">of other features. [-NAME-] TG should also allow for fine refinement of the terrain parameters to create many different types and styles of terrain. </w:t>
+        <w:t xml:space="preserve">The </w:t>
+      </w:r>
+      <w:r>
+        <w:t xml:space="preserve">MultiGen </w:t>
+      </w:r>
+      <w:r>
+        <w:t xml:space="preserve">TG aims to provide a quick and easy tool for developers to create procedural worlds for their games. The tools provided in </w:t>
+      </w:r>
+      <w:r>
+        <w:t xml:space="preserve">MultiGen </w:t>
+      </w:r>
+      <w:r>
+        <w:t xml:space="preserve">TG should make </w:t>
+      </w:r>
+      <w:r>
+        <w:t xml:space="preserve">world creation a </w:t>
+      </w:r>
+      <w:r>
+        <w:t>two-step</w:t>
+      </w:r>
+      <w:r>
+        <w:t xml:space="preserve"> process, allowing for quick implementation </w:t>
+      </w:r>
+      <w:r>
+        <w:t xml:space="preserve">of other features. </w:t>
+      </w:r>
+      <w:r>
+        <w:t xml:space="preserve">MultiGen </w:t>
+      </w:r>
+      <w:r>
+        <w:t xml:space="preserve">TG should also allow for fine refinement of the terrain parameters to create many different types and styles of terrain. </w:t>
+      </w:r>
+      <w:r>
+        <w:t xml:space="preserve">The user should be able to </w:t>
+      </w:r>
+      <w:r>
+        <w:t xml:space="preserve">easily add </w:t>
+      </w:r>
+      <w:r>
+        <w:t>and configure biomes.</w:t>
+      </w:r>
+      <w:r>
+        <w:t xml:space="preserve"> This should be able to be done almost entirely through the editor</w:t>
+      </w:r>
+      <w:r>
+        <w:t>.</w:t>
+      </w:r>
+      <w:r>
+        <w:tab/>
       </w:r>
     </w:p>
     <w:p/>
@@ -106,24 +214,201 @@
         <w:pStyle w:val="Heading1"/>
       </w:pPr>
       <w:r>
-        <w:t>Third-Party Libraries</w:t>
-      </w:r>
-    </w:p>
-    <w:p>
-      <w:r>
-        <w:t xml:space="preserve">The [-NAME-] TG uses the Unity built-in libraries </w:t>
-      </w:r>
-      <w:r>
-        <w:t>and the C# Random library. The Unity Math library and Unity Engine library are used to interface with the Unity editor. The C# Random library is used to generate random numbers within a range.</w:t>
-      </w:r>
-    </w:p>
-    <w:p/>
+        <w:rPr>
+          <w:sz w:val="36"/>
+          <w:szCs w:val="36"/>
+        </w:rPr>
+        <w:t>Third-Party</w:t>
+      </w:r>
+      <w:r>
+        <w:t xml:space="preserve"> </w:t>
+      </w:r>
+      <w:r>
+        <w:rPr>
+          <w:sz w:val="36"/>
+          <w:szCs w:val="36"/>
+        </w:rPr>
+        <w:t>Libraries</w:t>
+      </w:r>
+    </w:p>
+    <w:p>
+      <w:r>
+        <w:drawing>
+          <wp:anchor distT="0" distB="0" distL="114300" distR="114300" simplePos="0" relativeHeight="251658240" behindDoc="0" locked="0" layoutInCell="1" allowOverlap="1" wp14:anchorId="6B33C37D" wp14:editId="160D3654">
+            <wp:simplePos x="0" y="0"/>
+            <wp:positionH relativeFrom="margin">
+              <wp:align>right</wp:align>
+            </wp:positionH>
+            <wp:positionV relativeFrom="paragraph">
+              <wp:posOffset>189865</wp:posOffset>
+            </wp:positionV>
+            <wp:extent cx="1715135" cy="1638300"/>
+            <wp:effectExtent l="0" t="0" r="0" b="0"/>
+            <wp:wrapSquare wrapText="bothSides"/>
+            <wp:docPr id="2" name="Picture 2"/>
+            <wp:cNvGraphicFramePr>
+              <a:graphicFrameLocks xmlns:a="http://schemas.openxmlformats.org/drawingml/2006/main" noChangeAspect="1"/>
+            </wp:cNvGraphicFramePr>
+            <a:graphic xmlns:a="http://schemas.openxmlformats.org/drawingml/2006/main">
+              <a:graphicData uri="http://schemas.openxmlformats.org/drawingml/2006/picture">
+                <pic:pic xmlns:pic="http://schemas.openxmlformats.org/drawingml/2006/picture">
+                  <pic:nvPicPr>
+                    <pic:cNvPr id="1" name=""/>
+                    <pic:cNvPicPr/>
+                  </pic:nvPicPr>
+                  <pic:blipFill>
+                    <a:blip r:embed="rId6">
+                      <a:extLst>
+                        <a:ext uri="{28A0092B-C50C-407E-A947-70E740481C1C}">
+                          <a14:useLocalDpi xmlns:a14="http://schemas.microsoft.com/office/drawing/2010/main" val="0"/>
+                        </a:ext>
+                      </a:extLst>
+                    </a:blip>
+                    <a:stretch>
+                      <a:fillRect/>
+                    </a:stretch>
+                  </pic:blipFill>
+                  <pic:spPr>
+                    <a:xfrm>
+                      <a:off x="0" y="0"/>
+                      <a:ext cx="1715135" cy="1638300"/>
+                    </a:xfrm>
+                    <a:prstGeom prst="rect">
+                      <a:avLst/>
+                    </a:prstGeom>
+                  </pic:spPr>
+                </pic:pic>
+              </a:graphicData>
+            </a:graphic>
+          </wp:anchor>
+        </w:drawing>
+      </w:r>
+      <w:r>
+        <w:t xml:space="preserve">The </w:t>
+      </w:r>
+      <w:r>
+        <w:t xml:space="preserve">MultiGen </w:t>
+      </w:r>
+      <w:r>
+        <w:t xml:space="preserve">TG </w:t>
+      </w:r>
+      <w:r>
+        <w:t xml:space="preserve">will </w:t>
+      </w:r>
+      <w:r>
+        <w:t xml:space="preserve">use the Unity built-in libraries </w:t>
+      </w:r>
+      <w:r>
+        <w:t>and the C# Random library. The Unity Math library</w:t>
+      </w:r>
+      <w:r>
+        <w:t xml:space="preserve"> will be used to generate the Perlin noise maps. The</w:t>
+      </w:r>
+      <w:r>
+        <w:t xml:space="preserve"> Unity Engine library</w:t>
+      </w:r>
+      <w:r>
+        <w:t xml:space="preserve"> will be used</w:t>
+      </w:r>
+      <w:r>
+        <w:t xml:space="preserve"> to interface with the Unity editor. </w:t>
+      </w:r>
+    </w:p>
+    <w:p>
+      <w:r>
+        <w:t xml:space="preserve">The C# Random library </w:t>
+      </w:r>
+      <w:r>
+        <w:t xml:space="preserve">will be used </w:t>
+      </w:r>
+      <w:r>
+        <w:t>to generate random numbers within a range.</w:t>
+      </w:r>
+      <w:r>
+        <w:t xml:space="preserve"> This will be used to modify the noise maps that are used to generate the height map. </w:t>
+      </w:r>
+      <w:r>
+        <w:tab/>
+      </w:r>
+    </w:p>
+    <w:p>
+      <w:pPr>
+        <w:rPr>
+          <w:rFonts w:asciiTheme="majorHAnsi" w:eastAsiaTheme="majorEastAsia" w:hAnsiTheme="majorHAnsi" w:cstheme="majorBidi"/>
+          <w:color w:val="2F5496" w:themeColor="accent1" w:themeShade="BF"/>
+          <w:sz w:val="32"/>
+          <w:szCs w:val="32"/>
+        </w:rPr>
+      </w:pPr>
+      <w:r>
+        <w:br w:type="page"/>
+      </w:r>
+    </w:p>
     <w:p>
       <w:pPr>
         <w:pStyle w:val="Heading1"/>
       </w:pPr>
       <w:r>
-        <w:t>Maths and Algorithms</w:t>
+        <w:lastRenderedPageBreak/>
+        <w:drawing>
+          <wp:anchor distT="0" distB="0" distL="114300" distR="114300" simplePos="0" relativeHeight="251659264" behindDoc="0" locked="0" layoutInCell="1" allowOverlap="1" wp14:anchorId="1F66B933" wp14:editId="5A7A7982">
+            <wp:simplePos x="0" y="0"/>
+            <wp:positionH relativeFrom="margin">
+              <wp:align>right</wp:align>
+            </wp:positionH>
+            <wp:positionV relativeFrom="paragraph">
+              <wp:posOffset>9525</wp:posOffset>
+            </wp:positionV>
+            <wp:extent cx="1438275" cy="1435100"/>
+            <wp:effectExtent l="0" t="0" r="9525" b="0"/>
+            <wp:wrapSquare wrapText="bothSides"/>
+            <wp:docPr id="3" name="Picture 3"/>
+            <wp:cNvGraphicFramePr>
+              <a:graphicFrameLocks xmlns:a="http://schemas.openxmlformats.org/drawingml/2006/main" noChangeAspect="1"/>
+            </wp:cNvGraphicFramePr>
+            <a:graphic xmlns:a="http://schemas.openxmlformats.org/drawingml/2006/main">
+              <a:graphicData uri="http://schemas.openxmlformats.org/drawingml/2006/picture">
+                <pic:pic xmlns:pic="http://schemas.openxmlformats.org/drawingml/2006/picture">
+                  <pic:nvPicPr>
+                    <pic:cNvPr id="1" name=""/>
+                    <pic:cNvPicPr/>
+                  </pic:nvPicPr>
+                  <pic:blipFill>
+                    <a:blip r:embed="rId7" cstate="print">
+                      <a:extLst>
+                        <a:ext uri="{28A0092B-C50C-407E-A947-70E740481C1C}">
+                          <a14:useLocalDpi xmlns:a14="http://schemas.microsoft.com/office/drawing/2010/main" val="0"/>
+                        </a:ext>
+                      </a:extLst>
+                    </a:blip>
+                    <a:stretch>
+                      <a:fillRect/>
+                    </a:stretch>
+                  </pic:blipFill>
+                  <pic:spPr>
+                    <a:xfrm>
+                      <a:off x="0" y="0"/>
+                      <a:ext cx="1438275" cy="1435100"/>
+                    </a:xfrm>
+                    <a:prstGeom prst="rect">
+                      <a:avLst/>
+                    </a:prstGeom>
+                  </pic:spPr>
+                </pic:pic>
+              </a:graphicData>
+            </a:graphic>
+          </wp:anchor>
+        </w:drawing>
+      </w:r>
+      <w:r>
+        <w:t xml:space="preserve">Maths and </w:t>
+      </w:r>
+      <w:r>
+        <w:rPr>
+          <w:sz w:val="36"/>
+          <w:szCs w:val="36"/>
+        </w:rPr>
+        <w:t>Algorithms</w:t>
       </w:r>
     </w:p>
     <w:p>
@@ -164,7 +449,13 @@
         <w:t xml:space="preserve">form the height map. </w:t>
       </w:r>
       <w:r>
-        <w:t xml:space="preserve">The noise shape will primarily be controlled by 3 variables; Octaves, Persistence, and Lacunarity. </w:t>
+        <w:t xml:space="preserve">The noise shape will primarily be controlled by 3 </w:t>
+      </w:r>
+      <w:r>
+        <w:t>variables:</w:t>
+      </w:r>
+      <w:r>
+        <w:t xml:space="preserve"> Octaves, Persistence, and Lacunarity. </w:t>
       </w:r>
     </w:p>
     <w:p>
@@ -183,7 +474,15 @@
         <w:t xml:space="preserve">Octaves: </w:t>
       </w:r>
       <w:r>
-        <w:t>The octaves is the number of layers of Perlin Noise that will be applied to create the height map. Each layer (octave) will</w:t>
+        <w:t xml:space="preserve">The octaves </w:t>
+      </w:r>
+      <w:proofErr w:type="gramStart"/>
+      <w:r>
+        <w:t>is</w:t>
+      </w:r>
+      <w:proofErr w:type="gramEnd"/>
+      <w:r>
+        <w:t xml:space="preserve"> the number of layers of Perlin Noise that will be applied to create the height map. Each layer (octave) will</w:t>
       </w:r>
       <w:r>
         <w:t xml:space="preserve"> contribute to the height map less and will have smaller and finer details than the last octave.</w:t>
@@ -227,8 +526,11 @@
         <w:t xml:space="preserve"> The lacunarity is how much of an increase in detail each octave will have. Lacunarity is applied as exponential growth, meaning that with a lacunarity of 2 each octave will have twice as much detail as the previous octave.</w:t>
       </w:r>
     </w:p>
-    <w:p/>
-    <w:p/>
+    <w:p>
+      <w:pPr>
+        <w:pStyle w:val="ListParagraph"/>
+      </w:pPr>
+    </w:p>
     <w:p>
       <w:pPr>
         <w:pStyle w:val="ListParagraph"/>
@@ -244,13 +546,18 @@
           <w:sz w:val="28"/>
           <w:szCs w:val="28"/>
         </w:rPr>
-        <w:lastRenderedPageBreak/>
         <w:t>LODs &amp; Interpolation:</w:t>
       </w:r>
     </w:p>
     <w:p>
       <w:r>
-        <w:t xml:space="preserve">The height map that is generated by the Perlin Noise does a good job of creating terrain that looks realistic from a distance. However, if we were to add a player straight onto this terrain the effect will likely be lost due to things like polygon count limitations and unrealistic scales. To solve this problem I will be implementing a system of LODs that allow for </w:t>
+        <w:t xml:space="preserve">The height map that is generated by the Perlin Noise does a good job of creating terrain that looks realistic from a distance. However, if we were to add a player straight onto this terrain the effect will likely be lost due to things like polygon count limitations and unrealistic scales. To solve this </w:t>
+      </w:r>
+      <w:r>
+        <w:t>problem,</w:t>
+      </w:r>
+      <w:r>
+        <w:t xml:space="preserve"> I will be implementing a system of LODs that allow for </w:t>
       </w:r>
       <w:r>
         <w:t>higher amounts of resolution close to the player but lower resolution as the chunk gets further from the player.</w:t>
@@ -274,38 +581,63 @@
       <w:r>
         <w:t xml:space="preserve">The main idea behind LODs is skipping every </w:t>
       </w:r>
-      <w:proofErr w:type="spellStart"/>
-      <w:r>
+      <w:r>
+        <w:rPr>
+          <w:b/>
+          <w:bCs/>
+        </w:rPr>
         <w:t>i</w:t>
       </w:r>
-      <w:proofErr w:type="spellEnd"/>
       <w:r>
         <w:t xml:space="preserve"> vertex, </w:t>
       </w:r>
-      <w:proofErr w:type="spellStart"/>
-      <w:r>
+      <w:r>
+        <w:rPr>
+          <w:b/>
+          <w:bCs/>
+        </w:rPr>
         <w:t>i</w:t>
       </w:r>
-      <w:proofErr w:type="spellEnd"/>
-      <w:r>
-        <w:t xml:space="preserve"> being the number of vertices to skip. The problem with simply skipping a number of vertices is that depending on the number of vertices and the value of </w:t>
-      </w:r>
-      <w:proofErr w:type="spellStart"/>
-      <w:r>
+      <w:r>
+        <w:t xml:space="preserve"> being the number of vertices to skip. The problem with simply skipping </w:t>
+      </w:r>
+      <w:proofErr w:type="gramStart"/>
+      <w:r>
+        <w:t>a number of</w:t>
+      </w:r>
+      <w:proofErr w:type="gramEnd"/>
+      <w:r>
+        <w:t xml:space="preserve"> vertices is that depending on the number of vertices and the value of </w:t>
+      </w:r>
+      <w:r>
+        <w:rPr>
+          <w:b/>
+          <w:bCs/>
+        </w:rPr>
         <w:t>i</w:t>
       </w:r>
-      <w:proofErr w:type="spellEnd"/>
-      <w:r>
-        <w:t>, it is possible that an “out of bounds Exception”</w:t>
+      <w:r>
+        <w:t xml:space="preserve">, it is possible that an out of bounds </w:t>
+      </w:r>
+      <w:r>
+        <w:t>e</w:t>
+      </w:r>
+      <w:r>
+        <w:t>xception</w:t>
+      </w:r>
+      <w:r>
+        <w:t xml:space="preserve"> will occur</w:t>
       </w:r>
       <w:r>
         <w:t xml:space="preserve">. The solution to this problem is to use LOD levels that have values for </w:t>
       </w:r>
-      <w:proofErr w:type="spellStart"/>
-      <w:r>
+      <w:r>
+        <w:rPr>
+          <w:b/>
+          <w:bCs/>
+        </w:rPr>
         <w:t>i</w:t>
       </w:r>
-      <w:proofErr w:type="spellEnd"/>
       <w:r>
         <w:t xml:space="preserve"> that are a factor of the edge length of each chunk, defaulted at 255 which is the maximum length that supports Unity’s cap of 65,535 vertices per mesh.</w:t>
       </w:r>
@@ -334,110 +666,216 @@
     </w:p>
     <w:p/>
     <w:p>
+      <w:pPr>
+        <w:pStyle w:val="Heading1"/>
+      </w:pPr>
+      <w:r>
+        <w:rPr>
+          <w:sz w:val="36"/>
+          <w:szCs w:val="36"/>
+        </w:rPr>
+        <w:t>Modularity</w:t>
+      </w:r>
+    </w:p>
+    <w:p>
       <w:r>
         <w:t xml:space="preserve">The </w:t>
+      </w:r>
+      <w:r>
+        <w:t xml:space="preserve">MultiGen </w:t>
+      </w:r>
+      <w:r>
+        <w:t>TG wi</w:t>
+      </w:r>
+      <w:r>
+        <w:t>ll</w:t>
+      </w:r>
+      <w:r>
+        <w:t xml:space="preserve"> feature a modular biome system</w:t>
+      </w:r>
+      <w:r>
+        <w:t xml:space="preserve">. This system will have two systems for biome generation that a developer could use. The first system works based on an area’s humidity, heat, and elevation to allow for a more realistic environment. The second system uses a Perlin Noise map to </w:t>
+      </w:r>
+      <w:r>
+        <w:t>select biomes randomly.</w:t>
+      </w:r>
+      <w:r>
+        <w:t xml:space="preserve"> </w:t>
+      </w:r>
+      <w:r>
+        <w:t xml:space="preserve">The user should also be able to quickly </w:t>
+      </w:r>
+      <w:r>
+        <w:t xml:space="preserve">add new biomes by adding a </w:t>
+      </w:r>
+      <w:r>
+        <w:t xml:space="preserve">biome asset that they can then modify to specify what temperature and humidity and height it spawns at or what </w:t>
+      </w:r>
+      <w:r>
+        <w:t>value between 0 and 1 that it spawns at if using the single map Perlin value.</w:t>
       </w:r>
     </w:p>
     <w:p/>
     <w:p/>
-    <w:p/>
-    <w:p>
-      <w:pPr>
-        <w:pStyle w:val="ListParagraph"/>
-        <w:numPr>
-          <w:ilvl w:val="0"/>
-          <w:numId w:val="2"/>
-        </w:numPr>
-      </w:pPr>
-      <w:r>
-        <w:t>Editor modifiable noise settings</w:t>
-      </w:r>
-    </w:p>
-    <w:p>
-      <w:pPr>
-        <w:pStyle w:val="ListParagraph"/>
-        <w:numPr>
-          <w:ilvl w:val="0"/>
-          <w:numId w:val="2"/>
-        </w:numPr>
-      </w:pPr>
-      <w:r>
-        <w:t>Editor modifiable noise curves</w:t>
-      </w:r>
-    </w:p>
-    <w:p/>
-    <w:p/>
-    <w:p/>
-    <w:p>
-      <w:r>
+    <w:p>
+      <w:pPr>
+        <w:rPr>
+          <w:rFonts w:asciiTheme="majorHAnsi" w:eastAsiaTheme="majorEastAsia" w:hAnsiTheme="majorHAnsi" w:cstheme="majorBidi"/>
+          <w:color w:val="2F5496" w:themeColor="accent1" w:themeShade="BF"/>
+          <w:sz w:val="32"/>
+          <w:szCs w:val="32"/>
+        </w:rPr>
+      </w:pPr>
+      <w:r>
+        <w:br w:type="page"/>
+      </w:r>
+      <w:r>
+        <w:rPr>
+          <w:sz w:val="36"/>
+          <w:szCs w:val="36"/>
+        </w:rPr>
+        <w:lastRenderedPageBreak/>
         <w:t>BIBLIOG</w:t>
       </w:r>
-    </w:p>
-    <w:p>
-      <w:hyperlink r:id="rId5" w:history="1">
-        <w:r>
-          <w:rPr>
-            <w:rStyle w:val="Hyperlink"/>
-          </w:rPr>
-          <w:t>https://gamedevacademy.org/complete-guide-to-procedural-level-generation-in-unity-part-1/</w:t>
-        </w:r>
-      </w:hyperlink>
-    </w:p>
-    <w:p>
-      <w:pPr>
-        <w:ind w:left="720" w:hanging="720"/>
-      </w:pPr>
-      <w:hyperlink r:id="rId6" w:history="1">
-        <w:r>
-          <w:rPr>
-            <w:rStyle w:val="Hyperlink"/>
-          </w:rPr>
-          <w:t>https://www.youtube.com/watch?v=CSa5O6knuwI</w:t>
-        </w:r>
-      </w:hyperlink>
-    </w:p>
-    <w:p>
-      <w:pPr>
-        <w:ind w:left="720" w:hanging="720"/>
-      </w:pPr>
-      <w:hyperlink r:id="rId7" w:history="1">
-        <w:r>
-          <w:rPr>
-            <w:rStyle w:val="Hyperlink"/>
-          </w:rPr>
-          <w:t>https://www.youtube.com/watch?v=417kJGPKwDg&amp;list=PLFt_AvWsXl0eBW2EiBtl_sxmDtSgZBxB3&amp;index=6</w:t>
-        </w:r>
-      </w:hyperlink>
-    </w:p>
-    <w:p>
-      <w:pPr>
-        <w:ind w:left="720" w:hanging="720"/>
-      </w:pPr>
-      <w:hyperlink r:id="rId8" w:history="1">
-        <w:r>
-          <w:rPr>
-            <w:rStyle w:val="Hyperlink"/>
-          </w:rPr>
-          <w:t>https://www.youtube.com/watch?v=xlSkYjiE-Ck&amp;list=PLFt_AvWsXl0e</w:t>
-        </w:r>
-        <w:r>
-          <w:rPr>
-            <w:rStyle w:val="Hyperlink"/>
-          </w:rPr>
-          <w:t>B</w:t>
-        </w:r>
-        <w:r>
-          <w:rPr>
-            <w:rStyle w:val="Hyperlink"/>
-          </w:rPr>
-          <w:t>W2EiBtl_sxmDtSgZBxB3&amp;index=8</w:t>
-        </w:r>
-      </w:hyperlink>
-    </w:p>
-    <w:p>
-      <w:pPr>
-        <w:ind w:left="720" w:hanging="720"/>
-      </w:pPr>
+      <w:r>
+        <w:rPr>
+          <w:sz w:val="36"/>
+          <w:szCs w:val="36"/>
+        </w:rPr>
+        <w:t>RAPHY</w:t>
+      </w:r>
+    </w:p>
+    <w:p>
+      <w:pPr>
+        <w:pStyle w:val="NormalWeb"/>
+        <w:ind w:left="567" w:hanging="567"/>
+      </w:pPr>
+      <w:r>
+        <w:t xml:space="preserve">Oliveira, R. (2023) </w:t>
+      </w:r>
+      <w:r>
+        <w:rPr>
+          <w:i/>
+          <w:iCs/>
+        </w:rPr>
+        <w:t>Complete guide to procedural level generation in unity – part 1</w:t>
+      </w:r>
+      <w:r>
+        <w:t xml:space="preserve">, </w:t>
+      </w:r>
+      <w:proofErr w:type="spellStart"/>
+      <w:r>
+        <w:rPr>
+          <w:i/>
+          <w:iCs/>
+        </w:rPr>
+        <w:t>GameDev</w:t>
+      </w:r>
+      <w:proofErr w:type="spellEnd"/>
+      <w:r>
+        <w:rPr>
+          <w:i/>
+          <w:iCs/>
+        </w:rPr>
+        <w:t xml:space="preserve"> Academy</w:t>
+      </w:r>
+      <w:r>
+        <w:t xml:space="preserve">. Available at: https://gamedevacademy.org/complete-guide-to-procedural-level-generation-in-unity-part-1/ (Accessed: 10 May 2023). </w:t>
+      </w:r>
+    </w:p>
+    <w:p>
+      <w:pPr>
+        <w:pStyle w:val="NormalWeb"/>
+        <w:ind w:left="567" w:hanging="567"/>
+      </w:pPr>
+      <w:r>
+        <w:rPr>
+          <w:i/>
+          <w:iCs/>
+        </w:rPr>
+        <w:t>Minecraft terrain generation in a Nutshell</w:t>
+      </w:r>
+      <w:r>
+        <w:t xml:space="preserve"> (2022) </w:t>
+      </w:r>
+      <w:r>
+        <w:rPr>
+          <w:i/>
+          <w:iCs/>
+        </w:rPr>
+        <w:t>YouTube</w:t>
+      </w:r>
+      <w:r>
+        <w:t xml:space="preserve">. Available at: https://www.youtube.com/watch?v=CSa5O6knuwI (Accessed: 10 May 2023). </w:t>
+      </w:r>
+    </w:p>
+    <w:p>
+      <w:pPr>
+        <w:pStyle w:val="NormalWeb"/>
+        <w:ind w:left="567" w:hanging="567"/>
+      </w:pPr>
+      <w:proofErr w:type="spellStart"/>
+      <w:r>
+        <w:t>Lague</w:t>
+      </w:r>
+      <w:proofErr w:type="spellEnd"/>
+      <w:r>
+        <w:t xml:space="preserve">, S. (2016) </w:t>
+      </w:r>
+      <w:r>
+        <w:rPr>
+          <w:i/>
+          <w:iCs/>
+        </w:rPr>
+        <w:t>Procedural landmass generation (E06: LOD)</w:t>
+      </w:r>
+      <w:r>
+        <w:t xml:space="preserve">, </w:t>
+      </w:r>
+      <w:r>
+        <w:rPr>
+          <w:i/>
+          <w:iCs/>
+        </w:rPr>
+        <w:t>YouTube</w:t>
+      </w:r>
+      <w:r>
+        <w:t xml:space="preserve">. Available at: https://www.youtube.com/watch?v=417kJGPKwDg&amp;list=PLFt_AvWsXl0eBW2EiBtl_sxmDtSgZBxB3&amp;index=6 (Accessed: 10 May 2023). </w:t>
+      </w:r>
+    </w:p>
+    <w:p>
+      <w:pPr>
+        <w:pStyle w:val="NormalWeb"/>
+        <w:ind w:left="567" w:hanging="567"/>
+      </w:pPr>
+      <w:proofErr w:type="spellStart"/>
+      <w:r>
+        <w:t>Lague</w:t>
+      </w:r>
+      <w:proofErr w:type="spellEnd"/>
+      <w:r>
+        <w:t xml:space="preserve">, S. (2016b) </w:t>
+      </w:r>
+      <w:r>
+        <w:rPr>
+          <w:i/>
+          <w:iCs/>
+        </w:rPr>
+        <w:t>Procedural landmass generation (E07: Endless terrain)</w:t>
+      </w:r>
+      <w:r>
+        <w:t xml:space="preserve">, </w:t>
+      </w:r>
+      <w:r>
+        <w:rPr>
+          <w:i/>
+          <w:iCs/>
+        </w:rPr>
+        <w:t>YouTube</w:t>
+      </w:r>
+      <w:r>
+        <w:t xml:space="preserve">. Available at: https://www.youtube.com/watch?v=xlSkYjiE-Ck&amp;list=PLFt_AvWsXl0eBW2EiBtl_sxmDtSgZBxB3&amp;index=8 (Accessed: 10 May 2023). </w:t>
+      </w:r>
     </w:p>
     <w:p>
       <w:pPr>
@@ -1649,6 +2087,22 @@
       <w:u w:val="single"/>
     </w:rPr>
   </w:style>
+  <w:style w:type="paragraph" w:styleId="NormalWeb">
+    <w:name w:val="Normal (Web)"/>
+    <w:basedOn w:val="Normal"/>
+    <w:uiPriority w:val="99"/>
+    <w:unhideWhenUsed/>
+    <w:rsid w:val="003917C4"/>
+    <w:pPr>
+      <w:spacing w:before="100" w:beforeAutospacing="1" w:after="100" w:afterAutospacing="1" w:line="240" w:lineRule="auto"/>
+    </w:pPr>
+    <w:rPr>
+      <w:rFonts w:ascii="Times New Roman" w:eastAsia="Times New Roman" w:hAnsi="Times New Roman" w:cs="Times New Roman"/>
+      <w:sz w:val="24"/>
+      <w:szCs w:val="24"/>
+      <w:lang w:eastAsia="en-AU"/>
+    </w:rPr>
+  </w:style>
 </w:styles>
 </file>
 

</xml_diff>